<commit_message>
SC306435 Finished report + jenkinsfile
</commit_message>
<xml_diff>
--- a/Grupy/Grupa05/SC306435/Lab07/Sprawozdanie.docx
+++ b/Grupy/Grupa05/SC306435/Lab07/Sprawozdanie.docx
@@ -27,118 +27,6 @@
             <wp:extent cx="4658375" cy="628738"/>
             <wp:effectExtent l="0" t="0" r="0" b="0"/>
             <wp:docPr id="1" name="Obraz 1"/>
-            <wp:cNvGraphicFramePr>
-              <a:graphicFrameLocks xmlns:a="http://schemas.openxmlformats.org/drawingml/2006/main" noChangeAspect="1"/>
-            </wp:cNvGraphicFramePr>
-            <a:graphic xmlns:a="http://schemas.openxmlformats.org/drawingml/2006/main">
-              <a:graphicData uri="http://schemas.openxmlformats.org/drawingml/2006/picture">
-                <pic:pic xmlns:pic="http://schemas.openxmlformats.org/drawingml/2006/picture">
-                  <pic:nvPicPr>
-                    <pic:cNvPr id="1" name=""/>
-                    <pic:cNvPicPr/>
-                  </pic:nvPicPr>
-                  <pic:blipFill>
-                    <a:blip r:embed="rId5"/>
-                    <a:stretch>
-                      <a:fillRect/>
-                    </a:stretch>
-                  </pic:blipFill>
-                  <pic:spPr>
-                    <a:xfrm>
-                      <a:off x="0" y="0"/>
-                      <a:ext cx="4658375" cy="628738"/>
-                    </a:xfrm>
-                    <a:prstGeom prst="rect">
-                      <a:avLst/>
-                    </a:prstGeom>
-                  </pic:spPr>
-                </pic:pic>
-              </a:graphicData>
-            </a:graphic>
-          </wp:inline>
-        </w:drawing>
-      </w:r>
-      <w:r>
-        <w:br/>
-      </w:r>
-      <w:r>
-        <w:br/>
-      </w:r>
-      <w:r>
-        <w:t xml:space="preserve">Skonfigurowałem SMTP, aby mógł wysyłać maila według instrukcji </w:t>
-      </w:r>
-      <w:r>
-        <w:t>G</w:t>
-      </w:r>
-      <w:r>
-        <w:t>oogle:</w:t>
-      </w:r>
-      <w:r>
-        <w:br/>
-      </w:r>
-      <w:r>
-        <w:drawing>
-          <wp:inline distT="0" distB="0" distL="0" distR="0" wp14:anchorId="233B40FB" wp14:editId="33389708">
-            <wp:extent cx="3667637" cy="1028844"/>
-            <wp:effectExtent l="0" t="0" r="0" b="0"/>
-            <wp:docPr id="2" name="Obraz 2"/>
-            <wp:cNvGraphicFramePr>
-              <a:graphicFrameLocks xmlns:a="http://schemas.openxmlformats.org/drawingml/2006/main" noChangeAspect="1"/>
-            </wp:cNvGraphicFramePr>
-            <a:graphic xmlns:a="http://schemas.openxmlformats.org/drawingml/2006/main">
-              <a:graphicData uri="http://schemas.openxmlformats.org/drawingml/2006/picture">
-                <pic:pic xmlns:pic="http://schemas.openxmlformats.org/drawingml/2006/picture">
-                  <pic:nvPicPr>
-                    <pic:cNvPr id="1" name=""/>
-                    <pic:cNvPicPr/>
-                  </pic:nvPicPr>
-                  <pic:blipFill>
-                    <a:blip r:embed="rId6"/>
-                    <a:stretch>
-                      <a:fillRect/>
-                    </a:stretch>
-                  </pic:blipFill>
-                  <pic:spPr>
-                    <a:xfrm>
-                      <a:off x="0" y="0"/>
-                      <a:ext cx="3667637" cy="1028844"/>
-                    </a:xfrm>
-                    <a:prstGeom prst="rect">
-                      <a:avLst/>
-                    </a:prstGeom>
-                  </pic:spPr>
-                </pic:pic>
-              </a:graphicData>
-            </a:graphic>
-          </wp:inline>
-        </w:drawing>
-      </w:r>
-      <w:r>
-        <w:br/>
-        <w:t>Wygenerowałem także hasło „dla aplikacji, które nie obsługują weryfikacji dwuetapowej”</w:t>
-      </w:r>
-    </w:p>
-    <w:p>
-      <w:pPr>
-        <w:pStyle w:val="Akapitzlist"/>
-      </w:pPr>
-    </w:p>
-    <w:p>
-      <w:pPr>
-        <w:pStyle w:val="Akapitzlist"/>
-      </w:pPr>
-      <w:r>
-        <w:t>Dla e-maili bez załącznika:</w:t>
-      </w:r>
-      <w:r>
-        <w:br/>
-      </w:r>
-      <w:r>
-        <w:drawing>
-          <wp:inline distT="0" distB="0" distL="0" distR="0" wp14:anchorId="7B9CEB22" wp14:editId="13BD2A47">
-            <wp:extent cx="2293222" cy="5323323"/>
-            <wp:effectExtent l="0" t="0" r="0" b="0"/>
-            <wp:docPr id="6" name="Obraz 6"/>
             <wp:cNvGraphicFramePr>
               <a:graphicFrameLocks xmlns:a="http://schemas.openxmlformats.org/drawingml/2006/main" noChangeAspect="1"/>
             </wp:cNvGraphicFramePr>
@@ -158,7 +46,7 @@
                   <pic:spPr>
                     <a:xfrm>
                       <a:off x="0" y="0"/>
-                      <a:ext cx="2307436" cy="5356319"/>
+                      <a:ext cx="4658375" cy="628738"/>
                     </a:xfrm>
                     <a:prstGeom prst="rect">
                       <a:avLst/>
@@ -171,7 +59,7 @@
         </w:drawing>
       </w:r>
       <w:r>
-        <w:t xml:space="preserve"> </w:t>
+        <w:br/>
       </w:r>
     </w:p>
     <w:p>
@@ -179,18 +67,27 @@
         <w:pStyle w:val="Akapitzlist"/>
       </w:pPr>
       <w:r>
-        <w:lastRenderedPageBreak/>
-        <w:t>Dla e-maili z załącznikiem:</w:t>
-      </w:r>
-      <w:r>
-        <w:br/>
-      </w:r>
+        <w:t xml:space="preserve">Stworzony </w:t>
+      </w:r>
+      <w:proofErr w:type="spellStart"/>
+      <w:r>
+        <w:t>Jenkinsfile</w:t>
+      </w:r>
+      <w:proofErr w:type="spellEnd"/>
+      <w:r>
+        <w:t>:</w:t>
+      </w:r>
+    </w:p>
+    <w:p>
+      <w:pPr>
+        <w:pStyle w:val="Akapitzlist"/>
+      </w:pPr>
       <w:r>
         <w:drawing>
-          <wp:inline distT="0" distB="0" distL="0" distR="0" wp14:anchorId="68873697" wp14:editId="0025C518">
-            <wp:extent cx="1752803" cy="2247014"/>
-            <wp:effectExtent l="0" t="0" r="0" b="1270"/>
-            <wp:docPr id="5" name="Obraz 5"/>
+          <wp:inline distT="0" distB="0" distL="0" distR="0" wp14:anchorId="26C68F6B" wp14:editId="757E6F9A">
+            <wp:extent cx="5280837" cy="3610202"/>
+            <wp:effectExtent l="0" t="0" r="0" b="9525"/>
+            <wp:docPr id="8" name="Obraz 8"/>
             <wp:cNvGraphicFramePr>
               <a:graphicFrameLocks xmlns:a="http://schemas.openxmlformats.org/drawingml/2006/main" noChangeAspect="1"/>
             </wp:cNvGraphicFramePr>
@@ -210,7 +107,7 @@
                   <pic:spPr>
                     <a:xfrm>
                       <a:off x="0" y="0"/>
-                      <a:ext cx="1760273" cy="2256590"/>
+                      <a:ext cx="5287089" cy="3614476"/>
                     </a:xfrm>
                     <a:prstGeom prst="rect">
                       <a:avLst/>
@@ -222,25 +119,27 @@
           </wp:inline>
         </w:drawing>
       </w:r>
-    </w:p>
-    <w:p>
-      <w:pPr>
-        <w:pStyle w:val="Akapitzlist"/>
-      </w:pPr>
-    </w:p>
-    <w:p>
-      <w:r>
-        <w:t>Otrzymany email:</w:t>
-      </w:r>
       <w:r>
         <w:br/>
       </w:r>
       <w:r>
+        <w:t xml:space="preserve">Skonfigurowałem SMTP, aby mógł wysyłać maila według instrukcji </w:t>
+      </w:r>
+      <w:r>
+        <w:t>G</w:t>
+      </w:r>
+      <w:r>
+        <w:t>oogle:</w:t>
+      </w:r>
+      <w:r>
+        <w:br/>
+      </w:r>
+      <w:r>
         <w:drawing>
-          <wp:inline distT="0" distB="0" distL="0" distR="0" wp14:anchorId="0CD2F6DA" wp14:editId="100F7416">
-            <wp:extent cx="2792819" cy="836759"/>
-            <wp:effectExtent l="0" t="0" r="7620" b="1905"/>
-            <wp:docPr id="4" name="Obraz 4"/>
+          <wp:inline distT="0" distB="0" distL="0" distR="0" wp14:anchorId="233B40FB" wp14:editId="33389708">
+            <wp:extent cx="3667637" cy="1028844"/>
+            <wp:effectExtent l="0" t="0" r="0" b="0"/>
+            <wp:docPr id="2" name="Obraz 2"/>
             <wp:cNvGraphicFramePr>
               <a:graphicFrameLocks xmlns:a="http://schemas.openxmlformats.org/drawingml/2006/main" noChangeAspect="1"/>
             </wp:cNvGraphicFramePr>
@@ -260,6 +159,166 @@
                   <pic:spPr>
                     <a:xfrm>
                       <a:off x="0" y="0"/>
+                      <a:ext cx="3667637" cy="1028844"/>
+                    </a:xfrm>
+                    <a:prstGeom prst="rect">
+                      <a:avLst/>
+                    </a:prstGeom>
+                  </pic:spPr>
+                </pic:pic>
+              </a:graphicData>
+            </a:graphic>
+          </wp:inline>
+        </w:drawing>
+      </w:r>
+      <w:r>
+        <w:br/>
+        <w:t>Wygenerowałem także hasło „dla aplikacji, które nie obsługują weryfikacji dwuetapowej”</w:t>
+      </w:r>
+    </w:p>
+    <w:p>
+      <w:pPr>
+        <w:pStyle w:val="Akapitzlist"/>
+      </w:pPr>
+    </w:p>
+    <w:p>
+      <w:pPr>
+        <w:pStyle w:val="Akapitzlist"/>
+      </w:pPr>
+      <w:r>
+        <w:lastRenderedPageBreak/>
+        <w:t>Dla e-maili bez załącznika:</w:t>
+      </w:r>
+      <w:r>
+        <w:br/>
+      </w:r>
+      <w:r>
+        <w:drawing>
+          <wp:inline distT="0" distB="0" distL="0" distR="0" wp14:anchorId="7B9CEB22" wp14:editId="13BD2A47">
+            <wp:extent cx="2293222" cy="5323323"/>
+            <wp:effectExtent l="0" t="0" r="0" b="0"/>
+            <wp:docPr id="6" name="Obraz 6"/>
+            <wp:cNvGraphicFramePr>
+              <a:graphicFrameLocks xmlns:a="http://schemas.openxmlformats.org/drawingml/2006/main" noChangeAspect="1"/>
+            </wp:cNvGraphicFramePr>
+            <a:graphic xmlns:a="http://schemas.openxmlformats.org/drawingml/2006/main">
+              <a:graphicData uri="http://schemas.openxmlformats.org/drawingml/2006/picture">
+                <pic:pic xmlns:pic="http://schemas.openxmlformats.org/drawingml/2006/picture">
+                  <pic:nvPicPr>
+                    <pic:cNvPr id="1" name=""/>
+                    <pic:cNvPicPr/>
+                  </pic:nvPicPr>
+                  <pic:blipFill>
+                    <a:blip r:embed="rId10"/>
+                    <a:stretch>
+                      <a:fillRect/>
+                    </a:stretch>
+                  </pic:blipFill>
+                  <pic:spPr>
+                    <a:xfrm>
+                      <a:off x="0" y="0"/>
+                      <a:ext cx="2307436" cy="5356319"/>
+                    </a:xfrm>
+                    <a:prstGeom prst="rect">
+                      <a:avLst/>
+                    </a:prstGeom>
+                  </pic:spPr>
+                </pic:pic>
+              </a:graphicData>
+            </a:graphic>
+          </wp:inline>
+        </w:drawing>
+      </w:r>
+      <w:r>
+        <w:t xml:space="preserve"> </w:t>
+      </w:r>
+    </w:p>
+    <w:p>
+      <w:pPr>
+        <w:pStyle w:val="Akapitzlist"/>
+      </w:pPr>
+      <w:r>
+        <w:t>Dla e-maili z załącznikiem:</w:t>
+      </w:r>
+      <w:r>
+        <w:br/>
+      </w:r>
+      <w:r>
+        <w:drawing>
+          <wp:inline distT="0" distB="0" distL="0" distR="0" wp14:anchorId="68873697" wp14:editId="0025C518">
+            <wp:extent cx="1752803" cy="2247014"/>
+            <wp:effectExtent l="0" t="0" r="0" b="1270"/>
+            <wp:docPr id="5" name="Obraz 5"/>
+            <wp:cNvGraphicFramePr>
+              <a:graphicFrameLocks xmlns:a="http://schemas.openxmlformats.org/drawingml/2006/main" noChangeAspect="1"/>
+            </wp:cNvGraphicFramePr>
+            <a:graphic xmlns:a="http://schemas.openxmlformats.org/drawingml/2006/main">
+              <a:graphicData uri="http://schemas.openxmlformats.org/drawingml/2006/picture">
+                <pic:pic xmlns:pic="http://schemas.openxmlformats.org/drawingml/2006/picture">
+                  <pic:nvPicPr>
+                    <pic:cNvPr id="1" name=""/>
+                    <pic:cNvPicPr/>
+                  </pic:nvPicPr>
+                  <pic:blipFill>
+                    <a:blip r:embed="rId11"/>
+                    <a:stretch>
+                      <a:fillRect/>
+                    </a:stretch>
+                  </pic:blipFill>
+                  <pic:spPr>
+                    <a:xfrm>
+                      <a:off x="0" y="0"/>
+                      <a:ext cx="1760273" cy="2256590"/>
+                    </a:xfrm>
+                    <a:prstGeom prst="rect">
+                      <a:avLst/>
+                    </a:prstGeom>
+                  </pic:spPr>
+                </pic:pic>
+              </a:graphicData>
+            </a:graphic>
+          </wp:inline>
+        </w:drawing>
+      </w:r>
+    </w:p>
+    <w:p>
+      <w:pPr>
+        <w:pStyle w:val="Akapitzlist"/>
+      </w:pPr>
+    </w:p>
+    <w:p>
+      <w:r>
+        <w:lastRenderedPageBreak/>
+        <w:t>Otrzymany email:</w:t>
+      </w:r>
+      <w:r>
+        <w:br/>
+      </w:r>
+      <w:r>
+        <w:drawing>
+          <wp:inline distT="0" distB="0" distL="0" distR="0" wp14:anchorId="0CD2F6DA" wp14:editId="100F7416">
+            <wp:extent cx="2792819" cy="836759"/>
+            <wp:effectExtent l="0" t="0" r="7620" b="1905"/>
+            <wp:docPr id="4" name="Obraz 4"/>
+            <wp:cNvGraphicFramePr>
+              <a:graphicFrameLocks xmlns:a="http://schemas.openxmlformats.org/drawingml/2006/main" noChangeAspect="1"/>
+            </wp:cNvGraphicFramePr>
+            <a:graphic xmlns:a="http://schemas.openxmlformats.org/drawingml/2006/main">
+              <a:graphicData uri="http://schemas.openxmlformats.org/drawingml/2006/picture">
+                <pic:pic xmlns:pic="http://schemas.openxmlformats.org/drawingml/2006/picture">
+                  <pic:nvPicPr>
+                    <pic:cNvPr id="1" name=""/>
+                    <pic:cNvPicPr/>
+                  </pic:nvPicPr>
+                  <pic:blipFill>
+                    <a:blip r:embed="rId12"/>
+                    <a:stretch>
+                      <a:fillRect/>
+                    </a:stretch>
+                  </pic:blipFill>
+                  <pic:spPr>
+                    <a:xfrm>
+                      <a:off x="0" y="0"/>
                       <a:ext cx="2817014" cy="844008"/>
                     </a:xfrm>
                     <a:prstGeom prst="rect">
@@ -273,7 +332,277 @@
         </w:drawing>
       </w:r>
     </w:p>
+    <w:p>
+      <w:r>
+        <w:t xml:space="preserve">Następnie przeszedłem do stworzenia </w:t>
+      </w:r>
+      <w:proofErr w:type="spellStart"/>
+      <w:r>
+        <w:t>Pipeline</w:t>
+      </w:r>
+      <w:proofErr w:type="spellEnd"/>
+      <w:r>
+        <w:t>:</w:t>
+      </w:r>
+      <w:r>
+        <w:br/>
+      </w:r>
+      <w:r>
+        <w:drawing>
+          <wp:inline distT="0" distB="0" distL="0" distR="0" wp14:anchorId="7538E883" wp14:editId="651B1678">
+            <wp:extent cx="2594039" cy="3976577"/>
+            <wp:effectExtent l="0" t="0" r="0" b="5080"/>
+            <wp:docPr id="7" name="Obraz 7"/>
+            <wp:cNvGraphicFramePr>
+              <a:graphicFrameLocks xmlns:a="http://schemas.openxmlformats.org/drawingml/2006/main" noChangeAspect="1"/>
+            </wp:cNvGraphicFramePr>
+            <a:graphic xmlns:a="http://schemas.openxmlformats.org/drawingml/2006/main">
+              <a:graphicData uri="http://schemas.openxmlformats.org/drawingml/2006/picture">
+                <pic:pic xmlns:pic="http://schemas.openxmlformats.org/drawingml/2006/picture">
+                  <pic:nvPicPr>
+                    <pic:cNvPr id="1" name=""/>
+                    <pic:cNvPicPr/>
+                  </pic:nvPicPr>
+                  <pic:blipFill>
+                    <a:blip r:embed="rId13"/>
+                    <a:stretch>
+                      <a:fillRect/>
+                    </a:stretch>
+                  </pic:blipFill>
+                  <pic:spPr>
+                    <a:xfrm>
+                      <a:off x="0" y="0"/>
+                      <a:ext cx="2608808" cy="3999217"/>
+                    </a:xfrm>
+                    <a:prstGeom prst="rect">
+                      <a:avLst/>
+                    </a:prstGeom>
+                  </pic:spPr>
+                </pic:pic>
+              </a:graphicData>
+            </a:graphic>
+          </wp:inline>
+        </w:drawing>
+      </w:r>
+    </w:p>
     <w:p/>
+    <w:p>
+      <w:r>
+        <w:t xml:space="preserve">Podczas prób uruchomienia </w:t>
+      </w:r>
+      <w:proofErr w:type="spellStart"/>
+      <w:r>
+        <w:t>Jenkinsowego</w:t>
+      </w:r>
+      <w:proofErr w:type="spellEnd"/>
+      <w:r>
+        <w:t xml:space="preserve"> </w:t>
+      </w:r>
+      <w:proofErr w:type="spellStart"/>
+      <w:r>
+        <w:t>pipeline</w:t>
+      </w:r>
+      <w:proofErr w:type="spellEnd"/>
+      <w:r>
+        <w:t>, testowanie nie powiodło się. Zgodnie z założeniami przy niepowodzeniu zostaje przysłany mail z logami w załączniku:</w:t>
+      </w:r>
+      <w:r>
+        <w:br/>
+      </w:r>
+      <w:r>
+        <w:drawing>
+          <wp:inline distT="0" distB="0" distL="0" distR="0" wp14:anchorId="1538383E" wp14:editId="59671209">
+            <wp:extent cx="4657061" cy="2233948"/>
+            <wp:effectExtent l="0" t="0" r="0" b="0"/>
+            <wp:docPr id="9" name="Obraz 9"/>
+            <wp:cNvGraphicFramePr>
+              <a:graphicFrameLocks xmlns:a="http://schemas.openxmlformats.org/drawingml/2006/main" noChangeAspect="1"/>
+            </wp:cNvGraphicFramePr>
+            <a:graphic xmlns:a="http://schemas.openxmlformats.org/drawingml/2006/main">
+              <a:graphicData uri="http://schemas.openxmlformats.org/drawingml/2006/picture">
+                <pic:pic xmlns:pic="http://schemas.openxmlformats.org/drawingml/2006/picture">
+                  <pic:nvPicPr>
+                    <pic:cNvPr id="1" name=""/>
+                    <pic:cNvPicPr/>
+                  </pic:nvPicPr>
+                  <pic:blipFill>
+                    <a:blip r:embed="rId14"/>
+                    <a:stretch>
+                      <a:fillRect/>
+                    </a:stretch>
+                  </pic:blipFill>
+                  <pic:spPr>
+                    <a:xfrm>
+                      <a:off x="0" y="0"/>
+                      <a:ext cx="4664450" cy="2237492"/>
+                    </a:xfrm>
+                    <a:prstGeom prst="rect">
+                      <a:avLst/>
+                    </a:prstGeom>
+                  </pic:spPr>
+                </pic:pic>
+              </a:graphicData>
+            </a:graphic>
+          </wp:inline>
+        </w:drawing>
+      </w:r>
+      <w:r>
+        <w:t xml:space="preserve"> </w:t>
+      </w:r>
+    </w:p>
+    <w:p/>
+    <w:p/>
+    <w:p>
+      <w:r>
+        <w:lastRenderedPageBreak/>
+        <w:t xml:space="preserve">Po dodaniu brakujących części </w:t>
+      </w:r>
+      <w:proofErr w:type="spellStart"/>
+      <w:r>
+        <w:t>Jenkinsfile</w:t>
+      </w:r>
+      <w:proofErr w:type="spellEnd"/>
+      <w:r>
+        <w:t xml:space="preserve">, </w:t>
+      </w:r>
+      <w:proofErr w:type="spellStart"/>
+      <w:r>
+        <w:t>Pipeline</w:t>
+      </w:r>
+      <w:proofErr w:type="spellEnd"/>
+      <w:r>
+        <w:t xml:space="preserve"> zakończył się sukcesem. </w:t>
+      </w:r>
+      <w:r>
+        <w:drawing>
+          <wp:inline distT="0" distB="0" distL="0" distR="0" wp14:anchorId="2DC4D3F1" wp14:editId="5E3C8674">
+            <wp:extent cx="1956391" cy="2244449"/>
+            <wp:effectExtent l="0" t="0" r="6350" b="3810"/>
+            <wp:docPr id="10" name="Obraz 10"/>
+            <wp:cNvGraphicFramePr>
+              <a:graphicFrameLocks xmlns:a="http://schemas.openxmlformats.org/drawingml/2006/main" noChangeAspect="1"/>
+            </wp:cNvGraphicFramePr>
+            <a:graphic xmlns:a="http://schemas.openxmlformats.org/drawingml/2006/main">
+              <a:graphicData uri="http://schemas.openxmlformats.org/drawingml/2006/picture">
+                <pic:pic xmlns:pic="http://schemas.openxmlformats.org/drawingml/2006/picture">
+                  <pic:nvPicPr>
+                    <pic:cNvPr id="1" name=""/>
+                    <pic:cNvPicPr/>
+                  </pic:nvPicPr>
+                  <pic:blipFill>
+                    <a:blip r:embed="rId15"/>
+                    <a:stretch>
+                      <a:fillRect/>
+                    </a:stretch>
+                  </pic:blipFill>
+                  <pic:spPr>
+                    <a:xfrm>
+                      <a:off x="0" y="0"/>
+                      <a:ext cx="1964774" cy="2254066"/>
+                    </a:xfrm>
+                    <a:prstGeom prst="rect">
+                      <a:avLst/>
+                    </a:prstGeom>
+                  </pic:spPr>
+                </pic:pic>
+              </a:graphicData>
+            </a:graphic>
+          </wp:inline>
+        </w:drawing>
+      </w:r>
+      <w:r>
+        <w:br/>
+      </w:r>
+      <w:r>
+        <w:drawing>
+          <wp:inline distT="0" distB="0" distL="0" distR="0" wp14:anchorId="5B49443A" wp14:editId="7C5A4501">
+            <wp:extent cx="4912242" cy="1512738"/>
+            <wp:effectExtent l="0" t="0" r="3175" b="0"/>
+            <wp:docPr id="11" name="Obraz 11"/>
+            <wp:cNvGraphicFramePr>
+              <a:graphicFrameLocks xmlns:a="http://schemas.openxmlformats.org/drawingml/2006/main" noChangeAspect="1"/>
+            </wp:cNvGraphicFramePr>
+            <a:graphic xmlns:a="http://schemas.openxmlformats.org/drawingml/2006/main">
+              <a:graphicData uri="http://schemas.openxmlformats.org/drawingml/2006/picture">
+                <pic:pic xmlns:pic="http://schemas.openxmlformats.org/drawingml/2006/picture">
+                  <pic:nvPicPr>
+                    <pic:cNvPr id="1" name=""/>
+                    <pic:cNvPicPr/>
+                  </pic:nvPicPr>
+                  <pic:blipFill>
+                    <a:blip r:embed="rId16"/>
+                    <a:stretch>
+                      <a:fillRect/>
+                    </a:stretch>
+                  </pic:blipFill>
+                  <pic:spPr>
+                    <a:xfrm>
+                      <a:off x="0" y="0"/>
+                      <a:ext cx="4926616" cy="1517164"/>
+                    </a:xfrm>
+                    <a:prstGeom prst="rect">
+                      <a:avLst/>
+                    </a:prstGeom>
+                  </pic:spPr>
+                </pic:pic>
+              </a:graphicData>
+            </a:graphic>
+          </wp:inline>
+        </w:drawing>
+      </w:r>
+    </w:p>
+    <w:p>
+      <w:r>
+        <w:t xml:space="preserve">Ostateczna wersja </w:t>
+      </w:r>
+      <w:proofErr w:type="spellStart"/>
+      <w:r>
+        <w:t>Jenkinsfile</w:t>
+      </w:r>
+      <w:proofErr w:type="spellEnd"/>
+      <w:r>
+        <w:t>:</w:t>
+      </w:r>
+    </w:p>
+    <w:p>
+      <w:r>
+        <w:drawing>
+          <wp:inline distT="0" distB="0" distL="0" distR="0" wp14:anchorId="299CC710" wp14:editId="5A00BEB9">
+            <wp:extent cx="5760720" cy="4355465"/>
+            <wp:effectExtent l="0" t="0" r="0" b="6985"/>
+            <wp:docPr id="12" name="Obraz 12"/>
+            <wp:cNvGraphicFramePr>
+              <a:graphicFrameLocks xmlns:a="http://schemas.openxmlformats.org/drawingml/2006/main" noChangeAspect="1"/>
+            </wp:cNvGraphicFramePr>
+            <a:graphic xmlns:a="http://schemas.openxmlformats.org/drawingml/2006/main">
+              <a:graphicData uri="http://schemas.openxmlformats.org/drawingml/2006/picture">
+                <pic:pic xmlns:pic="http://schemas.openxmlformats.org/drawingml/2006/picture">
+                  <pic:nvPicPr>
+                    <pic:cNvPr id="1" name=""/>
+                    <pic:cNvPicPr/>
+                  </pic:nvPicPr>
+                  <pic:blipFill>
+                    <a:blip r:embed="rId17"/>
+                    <a:stretch>
+                      <a:fillRect/>
+                    </a:stretch>
+                  </pic:blipFill>
+                  <pic:spPr>
+                    <a:xfrm>
+                      <a:off x="0" y="0"/>
+                      <a:ext cx="5760720" cy="4355465"/>
+                    </a:xfrm>
+                    <a:prstGeom prst="rect">
+                      <a:avLst/>
+                    </a:prstGeom>
+                  </pic:spPr>
+                </pic:pic>
+              </a:graphicData>
+            </a:graphic>
+          </wp:inline>
+        </w:drawing>
+      </w:r>
+    </w:p>
     <w:sectPr>
       <w:pgSz w:w="11906" w:h="16838"/>
       <w:pgMar w:top="1417" w:right="1417" w:bottom="1417" w:left="1417" w:header="708" w:footer="708" w:gutter="0"/>
@@ -282,6 +611,56 @@
     </w:sectPr>
   </w:body>
 </w:document>
+</file>
+
+<file path=word/endnotes.xml><?xml version="1.0" encoding="utf-8"?>
+<w:endnotes xmlns:wpc="http://schemas.microsoft.com/office/word/2010/wordprocessingCanvas" xmlns:cx="http://schemas.microsoft.com/office/drawing/2014/chartex" xmlns:cx1="http://schemas.microsoft.com/office/drawing/2015/9/8/chartex" xmlns:cx2="http://schemas.microsoft.com/office/drawing/2015/10/21/chartex" xmlns:cx3="http://schemas.microsoft.com/office/drawing/2016/5/9/chartex" xmlns:cx4="http://schemas.microsoft.com/office/drawing/2016/5/10/chartex" xmlns:cx5="http://schemas.microsoft.com/office/drawing/2016/5/11/chartex" xmlns:cx6="http://schemas.microsoft.com/office/drawing/2016/5/12/chartex" xmlns:cx7="http://schemas.microsoft.com/office/drawing/2016/5/13/chartex" xmlns:cx8="http://schemas.microsoft.com/office/drawing/2016/5/14/chartex" xmlns:mc="http://schemas.openxmlformats.org/markup-compatibility/2006" xmlns:aink="http://schemas.microsoft.com/office/drawing/2016/ink" xmlns:am3d="http://schemas.microsoft.com/office/drawing/2017/model3d" xmlns:o="urn:schemas-microsoft-com:office:office" xmlns:r="http://schemas.openxmlformats.org/officeDocument/2006/relationships" xmlns:m="http://schemas.openxmlformats.org/officeDocument/2006/math" xmlns:v="urn:schemas-microsoft-com:vml" xmlns:wp14="http://schemas.microsoft.com/office/word/2010/wordprocessingDrawing" xmlns:wp="http://schemas.openxmlformats.org/drawingml/2006/wordprocessingDrawing" xmlns:w10="urn:schemas-microsoft-com:office:word" xmlns:w="http://schemas.openxmlformats.org/wordprocessingml/2006/main" xmlns:w14="http://schemas.microsoft.com/office/word/2010/wordml" xmlns:w15="http://schemas.microsoft.com/office/word/2012/wordml" xmlns:w16cex="http://schemas.microsoft.com/office/word/2018/wordml/cex" xmlns:w16cid="http://schemas.microsoft.com/office/word/2016/wordml/cid" xmlns:w16="http://schemas.microsoft.com/office/word/2018/wordml" xmlns:w16sdtdh="http://schemas.microsoft.com/office/word/2020/wordml/sdtdatahash" xmlns:w16se="http://schemas.microsoft.com/office/word/2015/wordml/symex" xmlns:wpg="http://schemas.microsoft.com/office/word/2010/wordprocessingGroup" xmlns:wpi="http://schemas.microsoft.com/office/word/2010/wordprocessingInk" xmlns:wne="http://schemas.microsoft.com/office/word/2006/wordml" xmlns:wps="http://schemas.microsoft.com/office/word/2010/wordprocessingShape" mc:Ignorable="w14 w15 w16se w16cid w16 w16cex w16sdtdh wp14">
+  <w:endnote w:type="separator" w:id="-1">
+    <w:p>
+      <w:pPr>
+        <w:spacing w:after="0" w:line="240" w:lineRule="auto"/>
+      </w:pPr>
+      <w:r>
+        <w:separator/>
+      </w:r>
+    </w:p>
+  </w:endnote>
+  <w:endnote w:type="continuationSeparator" w:id="0">
+    <w:p>
+      <w:pPr>
+        <w:spacing w:after="0" w:line="240" w:lineRule="auto"/>
+      </w:pPr>
+      <w:r>
+        <w:continuationSeparator/>
+      </w:r>
+    </w:p>
+  </w:endnote>
+</w:endnotes>
+</file>
+
+<file path=word/footnotes.xml><?xml version="1.0" encoding="utf-8"?>
+<w:footnotes xmlns:wpc="http://schemas.microsoft.com/office/word/2010/wordprocessingCanvas" xmlns:cx="http://schemas.microsoft.com/office/drawing/2014/chartex" xmlns:cx1="http://schemas.microsoft.com/office/drawing/2015/9/8/chartex" xmlns:cx2="http://schemas.microsoft.com/office/drawing/2015/10/21/chartex" xmlns:cx3="http://schemas.microsoft.com/office/drawing/2016/5/9/chartex" xmlns:cx4="http://schemas.microsoft.com/office/drawing/2016/5/10/chartex" xmlns:cx5="http://schemas.microsoft.com/office/drawing/2016/5/11/chartex" xmlns:cx6="http://schemas.microsoft.com/office/drawing/2016/5/12/chartex" xmlns:cx7="http://schemas.microsoft.com/office/drawing/2016/5/13/chartex" xmlns:cx8="http://schemas.microsoft.com/office/drawing/2016/5/14/chartex" xmlns:mc="http://schemas.openxmlformats.org/markup-compatibility/2006" xmlns:aink="http://schemas.microsoft.com/office/drawing/2016/ink" xmlns:am3d="http://schemas.microsoft.com/office/drawing/2017/model3d" xmlns:o="urn:schemas-microsoft-com:office:office" xmlns:r="http://schemas.openxmlformats.org/officeDocument/2006/relationships" xmlns:m="http://schemas.openxmlformats.org/officeDocument/2006/math" xmlns:v="urn:schemas-microsoft-com:vml" xmlns:wp14="http://schemas.microsoft.com/office/word/2010/wordprocessingDrawing" xmlns:wp="http://schemas.openxmlformats.org/drawingml/2006/wordprocessingDrawing" xmlns:w10="urn:schemas-microsoft-com:office:word" xmlns:w="http://schemas.openxmlformats.org/wordprocessingml/2006/main" xmlns:w14="http://schemas.microsoft.com/office/word/2010/wordml" xmlns:w15="http://schemas.microsoft.com/office/word/2012/wordml" xmlns:w16cex="http://schemas.microsoft.com/office/word/2018/wordml/cex" xmlns:w16cid="http://schemas.microsoft.com/office/word/2016/wordml/cid" xmlns:w16="http://schemas.microsoft.com/office/word/2018/wordml" xmlns:w16sdtdh="http://schemas.microsoft.com/office/word/2020/wordml/sdtdatahash" xmlns:w16se="http://schemas.microsoft.com/office/word/2015/wordml/symex" xmlns:wpg="http://schemas.microsoft.com/office/word/2010/wordprocessingGroup" xmlns:wpi="http://schemas.microsoft.com/office/word/2010/wordprocessingInk" xmlns:wne="http://schemas.microsoft.com/office/word/2006/wordml" xmlns:wps="http://schemas.microsoft.com/office/word/2010/wordprocessingShape" mc:Ignorable="w14 w15 w16se w16cid w16 w16cex w16sdtdh wp14">
+  <w:footnote w:type="separator" w:id="-1">
+    <w:p>
+      <w:pPr>
+        <w:spacing w:after="0" w:line="240" w:lineRule="auto"/>
+      </w:pPr>
+      <w:r>
+        <w:separator/>
+      </w:r>
+    </w:p>
+  </w:footnote>
+  <w:footnote w:type="continuationSeparator" w:id="0">
+    <w:p>
+      <w:pPr>
+        <w:spacing w:after="0" w:line="240" w:lineRule="auto"/>
+      </w:pPr>
+      <w:r>
+        <w:continuationSeparator/>
+      </w:r>
+    </w:p>
+  </w:footnote>
+</w:footnotes>
 </file>
 
 <file path=word/numbering.xml><?xml version="1.0" encoding="utf-8"?>
@@ -818,6 +1197,45 @@
       <w:contextualSpacing/>
     </w:pPr>
   </w:style>
+  <w:style w:type="paragraph" w:styleId="Tekstprzypisukocowego">
+    <w:name w:val="endnote text"/>
+    <w:basedOn w:val="Normalny"/>
+    <w:link w:val="TekstprzypisukocowegoZnak"/>
+    <w:uiPriority w:val="99"/>
+    <w:semiHidden/>
+    <w:unhideWhenUsed/>
+    <w:rsid w:val="0029684A"/>
+    <w:pPr>
+      <w:spacing w:after="0" w:line="240" w:lineRule="auto"/>
+    </w:pPr>
+    <w:rPr>
+      <w:sz w:val="20"/>
+      <w:szCs w:val="20"/>
+    </w:rPr>
+  </w:style>
+  <w:style w:type="character" w:customStyle="1" w:styleId="TekstprzypisukocowegoZnak">
+    <w:name w:val="Tekst przypisu końcowego Znak"/>
+    <w:basedOn w:val="Domylnaczcionkaakapitu"/>
+    <w:link w:val="Tekstprzypisukocowego"/>
+    <w:uiPriority w:val="99"/>
+    <w:semiHidden/>
+    <w:rsid w:val="0029684A"/>
+    <w:rPr>
+      <w:sz w:val="20"/>
+      <w:szCs w:val="20"/>
+    </w:rPr>
+  </w:style>
+  <w:style w:type="character" w:styleId="Odwoanieprzypisukocowego">
+    <w:name w:val="endnote reference"/>
+    <w:basedOn w:val="Domylnaczcionkaakapitu"/>
+    <w:uiPriority w:val="99"/>
+    <w:semiHidden/>
+    <w:unhideWhenUsed/>
+    <w:rsid w:val="0029684A"/>
+    <w:rPr>
+      <w:vertAlign w:val="superscript"/>
+    </w:rPr>
+  </w:style>
 </w:styles>
 </file>
 

</xml_diff>